<commit_message>
Added files to 6. Project Documentation
</commit_message>
<xml_diff>
--- a/Project Documentation/6. Project Documentation/FSD Documentation Format.docx
+++ b/Project Documentation/6. Project Documentation/FSD Documentation Format.docx
@@ -444,18 +444,7 @@
           <w:sz w:val="24"/>
           <w:szCs w:val="24"/>
         </w:rPr>
-        <w:t>(QA Engineer</w:t>
-      </w:r>
-      <w:r>
-        <w:rPr>
-          <w:rFonts w:ascii="Times New Roman" w:eastAsia="Times New Roman" w:hAnsi="Times New Roman" w:cs="Times New Roman"/>
-          <w:b/>
-          <w:bCs/>
-          <w:color w:val="000000"/>
-          <w:sz w:val="24"/>
-          <w:szCs w:val="24"/>
-        </w:rPr>
-        <w:t>)</w:t>
+        <w:t>(QA Engineer)</w:t>
       </w:r>
     </w:p>
     <w:p>
@@ -758,18 +747,7 @@
           <w:sz w:val="24"/>
           <w:szCs w:val="24"/>
         </w:rPr>
-        <w:t>E</w:t>
-      </w:r>
-      <w:r>
-        <w:rPr>
-          <w:rFonts w:ascii="Times New Roman" w:eastAsia="Times New Roman" w:hAnsi="Times New Roman" w:cs="Times New Roman"/>
-          <w:b/>
-          <w:bCs/>
-          <w:color w:val="000000"/>
-          <w:sz w:val="24"/>
-          <w:szCs w:val="24"/>
-        </w:rPr>
-        <w:t>rror Handling</w:t>
+        <w:t>Error Handling</w:t>
       </w:r>
       <w:r>
         <w:rPr>
@@ -2019,7 +1997,6 @@
           <w:numId w:val="12"/>
         </w:numPr>
       </w:pPr>
-      <w:proofErr w:type="gramStart"/>
       <w:r>
         <w:rPr>
           <w:rStyle w:val="HTMLCode"/>
@@ -2035,32 +2012,18 @@
           <w:b/>
           <w:bCs/>
         </w:rPr>
-        <w:t>g</w:t>
+        <w:t>gitignore</w:t>
+      </w:r>
+      <w:proofErr w:type="spellEnd"/>
+      <w:r>
+        <w:t xml:space="preserve">: Server-side configuration to ensure sensitive files like </w:t>
       </w:r>
       <w:r>
         <w:rPr>
           <w:rStyle w:val="HTMLCode"/>
-          <w:b/>
-          <w:bCs/>
-        </w:rPr>
-        <w:t>itignore</w:t>
-      </w:r>
-      <w:proofErr w:type="spellEnd"/>
-      <w:proofErr w:type="gramEnd"/>
-      <w:r>
-        <w:t xml:space="preserve">: Server-side configuration to ensure sensitive files </w:t>
-      </w:r>
-      <w:proofErr w:type="gramStart"/>
-      <w:r>
-        <w:t xml:space="preserve">like </w:t>
-      </w:r>
-      <w:r>
-        <w:rPr>
-          <w:rStyle w:val="HTMLCode"/>
         </w:rPr>
         <w:t>.env</w:t>
       </w:r>
-      <w:proofErr w:type="gramEnd"/>
       <w:r>
         <w:t xml:space="preserve"> are not exposed to version control.</w:t>
       </w:r>
@@ -2221,14 +2184,7 @@
           <w:rFonts w:ascii="Times New Roman" w:eastAsia="Times New Roman" w:hAnsi="Times New Roman" w:cs="Times New Roman"/>
           <w:color w:val="000000"/>
         </w:rPr>
-        <w:t xml:space="preserve">       </w:t>
-      </w:r>
-      <w:r>
-        <w:rPr>
-          <w:rFonts w:ascii="Times New Roman" w:eastAsia="Times New Roman" w:hAnsi="Times New Roman" w:cs="Times New Roman"/>
-          <w:color w:val="000000"/>
-        </w:rPr>
-        <w:t>python sql.py</w:t>
+        <w:t xml:space="preserve">       python sql.py</w:t>
       </w:r>
     </w:p>
     <w:p>
@@ -2254,14 +2210,7 @@
           <w:color w:val="000000"/>
         </w:rPr>
         <w:lastRenderedPageBreak/>
-        <w:t xml:space="preserve">        </w:t>
-      </w:r>
-      <w:r>
-        <w:rPr>
-          <w:rFonts w:ascii="Times New Roman" w:eastAsia="Times New Roman" w:hAnsi="Times New Roman" w:cs="Times New Roman"/>
-          <w:color w:val="000000"/>
-        </w:rPr>
-        <w:t>``` [cite: 148]</w:t>
+        <w:t xml:space="preserve">        ``` [cite: 148]</w:t>
       </w:r>
     </w:p>
     <w:p>
@@ -2384,14 +2333,7 @@
           <w:rFonts w:ascii="Times New Roman" w:eastAsia="Times New Roman" w:hAnsi="Times New Roman" w:cs="Times New Roman"/>
           <w:color w:val="000000"/>
         </w:rPr>
-        <w:t xml:space="preserve">       </w:t>
-      </w:r>
-      <w:r>
-        <w:rPr>
-          <w:rFonts w:ascii="Times New Roman" w:eastAsia="Times New Roman" w:hAnsi="Times New Roman" w:cs="Times New Roman"/>
-          <w:color w:val="000000"/>
-        </w:rPr>
-        <w:t>``` [cite: 146]</w:t>
+        <w:t xml:space="preserve">       ``` [cite: 146]</w:t>
       </w:r>
     </w:p>
     <w:p>
@@ -2840,17 +2782,7 @@
           <w:sz w:val="24"/>
           <w:szCs w:val="24"/>
         </w:rPr>
-        <w:t>read_</w:t>
-      </w:r>
-      <w:proofErr w:type="gramStart"/>
-      <w:r>
-        <w:rPr>
-          <w:rFonts w:ascii="Times New Roman" w:eastAsia="Times New Roman" w:hAnsi="Times New Roman" w:cs="Times New Roman"/>
-          <w:color w:val="000000"/>
-          <w:sz w:val="24"/>
-          <w:szCs w:val="24"/>
-        </w:rPr>
-        <w:t>query</w:t>
+        <w:t>read_query</w:t>
       </w:r>
       <w:proofErr w:type="spellEnd"/>
       <w:r>
@@ -2863,7 +2795,6 @@
         <w:t>(</w:t>
       </w:r>
       <w:proofErr w:type="spellStart"/>
-      <w:proofErr w:type="gramEnd"/>
       <w:r>
         <w:rPr>
           <w:rFonts w:ascii="Times New Roman" w:eastAsia="Times New Roman" w:hAnsi="Times New Roman" w:cs="Times New Roman"/>
@@ -3126,16 +3057,7 @@
           <w:sz w:val="24"/>
           <w:szCs w:val="24"/>
         </w:rPr>
-        <w:t>.</w:t>
-      </w:r>
-      <w:r>
-        <w:rPr>
-          <w:rFonts w:ascii="Times New Roman" w:eastAsia="Times New Roman" w:hAnsi="Times New Roman" w:cs="Times New Roman"/>
-          <w:color w:val="000000"/>
-          <w:sz w:val="24"/>
-          <w:szCs w:val="24"/>
-        </w:rPr>
-        <w:t xml:space="preserve"> </w:t>
+        <w:t xml:space="preserve">. </w:t>
       </w:r>
     </w:p>
     <w:p>
@@ -3291,18 +3213,7 @@
           <w:sz w:val="24"/>
           <w:szCs w:val="24"/>
         </w:rPr>
-        <w:t>D</w:t>
-      </w:r>
-      <w:r>
-        <w:rPr>
-          <w:rFonts w:ascii="Times New Roman" w:eastAsia="Times New Roman" w:hAnsi="Times New Roman" w:cs="Times New Roman"/>
-          <w:b/>
-          <w:bCs/>
-          <w:color w:val="000000"/>
-          <w:sz w:val="24"/>
-          <w:szCs w:val="24"/>
-        </w:rPr>
-        <w:t>ata Visualization</w:t>
+        <w:t>Data Visualization</w:t>
       </w:r>
       <w:r>
         <w:rPr>
@@ -3591,6 +3502,17 @@
           <w:szCs w:val="27"/>
         </w:rPr>
         <w:t xml:space="preserve">: </w:t>
+      </w:r>
+      <w:r>
+        <w:rPr>
+          <w:rFonts w:ascii="Times New Roman" w:eastAsia="Times New Roman" w:hAnsi="Times New Roman" w:cs="Times New Roman"/>
+          <w:b/>
+          <w:bCs/>
+          <w:color w:val="000000"/>
+          <w:sz w:val="27"/>
+          <w:szCs w:val="27"/>
+        </w:rPr>
+        <w:t>https://github.com/ziaurrahaman1224/IntelliSQL-Intelligent-SQL-Querying-with-LLMs-Using-Gemini-Pro</w:t>
       </w:r>
     </w:p>
     <w:p>
@@ -3834,7 +3756,6 @@
         <w:rPr>
           <w:noProof/>
         </w:rPr>
-        <w:lastRenderedPageBreak/>
         <w:drawing>
           <wp:inline distT="0" distB="0" distL="0" distR="0" wp14:anchorId="2A103BBB" wp14:editId="63FBD3CF">
             <wp:extent cx="5538470" cy="3115945"/>
@@ -7606,6 +7527,7 @@
   <w:style w:type="character" w:default="1" w:styleId="DefaultParagraphFont">
     <w:name w:val="Default Paragraph Font"/>
     <w:uiPriority w:val="1"/>
+    <w:semiHidden/>
     <w:unhideWhenUsed/>
   </w:style>
   <w:style w:type="table" w:default="1" w:styleId="TableNormal">

</xml_diff>